<commit_message>
simples correcciones en los reportes. manual de usuario 20% relevamientoTicket.docx contiene correcciones (allí voy a ir colocando lo que veo que falta)
</commit_message>
<xml_diff>
--- a/Manual/Manual de usuario - la mejor.docx
+++ b/Manual/Manual de usuario - la mejor.docx
@@ -1,10 +1,10 @@
 
 <file path=word/document.xml><?xml version="1.0" encoding="utf-8"?>
-<w:document xmlns:wpc="http://schemas.microsoft.com/office/word/2010/wordprocessingCanvas" xmlns:cx="http://schemas.microsoft.com/office/drawing/2014/chartex" xmlns:mc="http://schemas.openxmlformats.org/markup-compatibility/2006" xmlns:o="urn:schemas-microsoft-com:office:office" xmlns:r="http://schemas.openxmlformats.org/officeDocument/2006/relationships" xmlns:m="http://schemas.openxmlformats.org/officeDocument/2006/math" xmlns:v="urn:schemas-microsoft-com:vml" xmlns:wp14="http://schemas.microsoft.com/office/word/2010/wordprocessingDrawing" xmlns:wp="http://schemas.openxmlformats.org/drawingml/2006/wordprocessingDrawing" xmlns:w10="urn:schemas-microsoft-com:office:word" xmlns:w="http://schemas.openxmlformats.org/wordprocessingml/2006/main" xmlns:w14="http://schemas.microsoft.com/office/word/2010/wordml" xmlns:w15="http://schemas.microsoft.com/office/word/2012/wordml" xmlns:w16se="http://schemas.microsoft.com/office/word/2015/wordml/symex" xmlns:wpg="http://schemas.microsoft.com/office/word/2010/wordprocessingGroup" xmlns:wpi="http://schemas.microsoft.com/office/word/2010/wordprocessingInk" xmlns:wne="http://schemas.microsoft.com/office/word/2006/wordml" xmlns:wps="http://schemas.microsoft.com/office/word/2010/wordprocessingShape" mc:Ignorable="w14 w15 w16se wp14">
+<w:document xmlns:wpc="http://schemas.microsoft.com/office/word/2010/wordprocessingCanvas" xmlns:mc="http://schemas.openxmlformats.org/markup-compatibility/2006" xmlns:o="urn:schemas-microsoft-com:office:office" xmlns:r="http://schemas.openxmlformats.org/officeDocument/2006/relationships" xmlns:m="http://schemas.openxmlformats.org/officeDocument/2006/math" xmlns:v="urn:schemas-microsoft-com:vml" xmlns:wp14="http://schemas.microsoft.com/office/word/2010/wordprocessingDrawing" xmlns:wp="http://schemas.openxmlformats.org/drawingml/2006/wordprocessingDrawing" xmlns:w10="urn:schemas-microsoft-com:office:word" xmlns:w="http://schemas.openxmlformats.org/wordprocessingml/2006/main" xmlns:w14="http://schemas.microsoft.com/office/word/2010/wordml" xmlns:w15="http://schemas.microsoft.com/office/word/2012/wordml" xmlns:wpg="http://schemas.microsoft.com/office/word/2010/wordprocessingGroup" xmlns:wpi="http://schemas.microsoft.com/office/word/2010/wordprocessingInk" xmlns:wne="http://schemas.microsoft.com/office/word/2006/wordml" xmlns:wps="http://schemas.microsoft.com/office/word/2010/wordprocessingShape" mc:Ignorable="w14 w15 wp14">
   <w:body>
     <w:p>
       <w:pPr>
-        <w:pStyle w:val="Ttulo"/>
+        <w:pStyle w:val="Puesto"/>
         <w:jc w:val="center"/>
       </w:pPr>
       <w:r>
@@ -19,15 +19,20 @@
         </w:tabs>
       </w:pPr>
       <w:r>
-        <w:t>Reportes</w:t>
+        <w:t>modulo reportes</w:t>
       </w:r>
       <w:r>
         <w:tab/>
       </w:r>
-    </w:p>
-    <w:p>
-      <w:r>
-        <w:t xml:space="preserve">En la Sección Reportes se puede </w:t>
+      <w:bookmarkStart w:id="0" w:name="_GoBack"/>
+      <w:bookmarkEnd w:id="0"/>
+    </w:p>
+    <w:p>
+      <w:r>
+        <w:t xml:space="preserve">En el módulo </w:t>
+      </w:r>
+      <w:r>
+        <w:t xml:space="preserve">Reportes se puede </w:t>
       </w:r>
       <w:r>
         <w:t>pre visualizar</w:t>
@@ -121,7 +126,7 @@
               </wp:inline>
             </w:drawing>
           </mc:Choice>
-          <mc:Fallback>
+          <mc:Fallback xmlns:w16se="http://schemas.microsoft.com/office/word/2015/wordml/symex" xmlns:cx="http://schemas.microsoft.com/office/drawing/2014/chartex">
             <w:pict>
               <v:rect w14:anchorId="7499DBAA" id="Rectángulo 4" o:spid="_x0000_s1026" style="width:142.75pt;height:36.3pt;visibility:visible;mso-wrap-style:square;mso-left-percent:-10001;mso-top-percent:-10001;mso-position-horizontal:absolute;mso-position-horizontal-relative:char;mso-position-vertical:absolute;mso-position-vertical-relative:line;mso-left-percent:-10001;mso-top-percent:-10001;v-text-anchor:middle" o:gfxdata="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" fillcolor="#171717 [334]" strokecolor="#069859 [2406]" strokeweight="3pt">
                 <v:textbox>
@@ -171,9 +176,9 @@
           <w:lang w:val="es-AR" w:eastAsia="es-AR"/>
         </w:rPr>
         <w:drawing>
-          <wp:inline distT="0" distB="0" distL="0" distR="0" wp14:anchorId="7D432762" wp14:editId="144AD5DD">
-            <wp:extent cx="5732145" cy="3180876"/>
-            <wp:effectExtent l="0" t="0" r="1905" b="635"/>
+          <wp:inline distT="0" distB="0" distL="0" distR="0" wp14:anchorId="7D432762" wp14:editId="1278DFC8">
+            <wp:extent cx="5340485" cy="2963536"/>
+            <wp:effectExtent l="0" t="0" r="0" b="8890"/>
             <wp:docPr id="5" name="Imagen 5"/>
             <wp:cNvGraphicFramePr>
               <a:graphicFrameLocks xmlns:a="http://schemas.openxmlformats.org/drawingml/2006/main" noChangeAspect="1"/>
@@ -193,7 +198,7 @@
                   <pic:spPr bwMode="auto">
                     <a:xfrm>
                       <a:off x="0" y="0"/>
-                      <a:ext cx="5732145" cy="3180876"/>
+                      <a:ext cx="5350072" cy="2968856"/>
                     </a:xfrm>
                     <a:prstGeom prst="rect">
                       <a:avLst/>
@@ -324,6 +329,32 @@
       <w:pPr>
         <w:pStyle w:val="Prrafodelista"/>
         <w:numPr>
+          <w:ilvl w:val="2"/>
+          <w:numId w:val="20"/>
+        </w:numPr>
+        <w:ind w:left="1701" w:hanging="283"/>
+      </w:pPr>
+      <w:r>
+        <w:t>Ordenado por Fecha</w:t>
+      </w:r>
+    </w:p>
+    <w:p>
+      <w:pPr>
+        <w:pStyle w:val="Prrafodelista"/>
+        <w:numPr>
+          <w:ilvl w:val="2"/>
+          <w:numId w:val="20"/>
+        </w:numPr>
+        <w:ind w:left="1701" w:hanging="283"/>
+      </w:pPr>
+      <w:r>
+        <w:t>Ordenado por Cliente</w:t>
+      </w:r>
+    </w:p>
+    <w:p>
+      <w:pPr>
+        <w:pStyle w:val="Prrafodelista"/>
+        <w:numPr>
           <w:ilvl w:val="1"/>
           <w:numId w:val="20"/>
         </w:numPr>
@@ -333,8 +364,35 @@
         <w:t>Proveedores</w:t>
       </w:r>
     </w:p>
-    <w:p/>
-    <w:p/>
+    <w:p>
+      <w:pPr>
+        <w:pStyle w:val="Prrafodelista"/>
+        <w:numPr>
+          <w:ilvl w:val="2"/>
+          <w:numId w:val="20"/>
+        </w:numPr>
+        <w:ind w:left="1701" w:hanging="283"/>
+      </w:pPr>
+      <w:r>
+        <w:t xml:space="preserve">Ordenado por </w:t>
+      </w:r>
+      <w:r>
+        <w:t>Fecha</w:t>
+      </w:r>
+    </w:p>
+    <w:p>
+      <w:pPr>
+        <w:pStyle w:val="Prrafodelista"/>
+        <w:numPr>
+          <w:ilvl w:val="2"/>
+          <w:numId w:val="20"/>
+        </w:numPr>
+        <w:ind w:left="1701" w:hanging="283"/>
+      </w:pPr>
+      <w:r>
+        <w:t>Ordenado por Cliente</w:t>
+      </w:r>
+    </w:p>
     <w:p>
       <w:pPr>
         <w:pStyle w:val="Ttulo1"/>
@@ -510,7 +568,6 @@
         <w:jc w:val="both"/>
       </w:pPr>
       <w:r>
-        <w:lastRenderedPageBreak/>
         <w:t>Al seleccionar una fila (que indica una operación) se puede acceder al informe haciendo clic en el botón Seleccionar, o bien haciendo doble clic sobre la fila. El informe que se visualiza es el siguiente:</w:t>
       </w:r>
     </w:p>
@@ -792,7 +849,7 @@
               </wp:anchor>
             </w:drawing>
           </mc:Choice>
-          <mc:Fallback>
+          <mc:Fallback xmlns:w16se="http://schemas.microsoft.com/office/word/2015/wordml/symex" xmlns:cx="http://schemas.microsoft.com/office/drawing/2014/chartex">
             <w:pict>
               <v:roundrect w14:anchorId="573A51F2" id="Rectángulo redondeado 11" o:spid="_x0000_s1027" style="position:absolute;margin-left:93pt;margin-top:79.3pt;width:327pt;height:33.55pt;z-index:251663360;visibility:visible;mso-wrap-style:square;mso-width-percent:0;mso-height-percent:0;mso-wrap-distance-left:9pt;mso-wrap-distance-top:0;mso-wrap-distance-right:9pt;mso-wrap-distance-bottom:0;mso-position-horizontal:absolute;mso-position-horizontal-relative:text;mso-position-vertical:absolute;mso-position-vertical-relative:text;mso-width-percent:0;mso-height-percent:0;mso-width-relative:margin;mso-height-relative:margin;v-text-anchor:middle" arcsize="10923f" o:gfxdata="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" filled="f" stroked="f" strokeweight="1pt">
                 <v:textbox>
@@ -949,7 +1006,6 @@
         </w:numPr>
       </w:pPr>
       <w:r>
-        <w:lastRenderedPageBreak/>
         <w:t>Actualizar datos del informe (F5)</w:t>
       </w:r>
     </w:p>
@@ -1036,8 +1092,13 @@
       <w:r>
         <w:t xml:space="preserve"> </w:t>
       </w:r>
-      <w:r>
-        <w:t>las ventas mayoristas</w:t>
+      <w:proofErr w:type="spellStart"/>
+      <w:r>
+        <w:t>las</w:t>
+      </w:r>
+      <w:proofErr w:type="spellEnd"/>
+      <w:r>
+        <w:t xml:space="preserve"> ventas mayoristas</w:t>
       </w:r>
       <w:r>
         <w:t xml:space="preserve"> realizadas, las cuales se les puede generar un Remito</w:t>
@@ -1189,7 +1250,6 @@
         <w:jc w:val="both"/>
       </w:pPr>
       <w:r>
-        <w:lastRenderedPageBreak/>
         <w:t xml:space="preserve">En la parte </w:t>
       </w:r>
       <w:r>
@@ -1504,49 +1564,65 @@
           <w:b/>
           <w:i/>
         </w:rPr>
-        <w:t xml:space="preserve">Fecha, Hora, Cliente, Cuit y Monto </w:t>
-      </w:r>
-      <w:r>
-        <w:t>de la venta</w:t>
-      </w:r>
-      <w:r>
-        <w:t xml:space="preserve">. Los datos están ordenados por fecha ascendente, con los más antiguos en la parte superior, dichos datos que figuran se agrupan por día, generando un </w:t>
-      </w:r>
+        <w:t xml:space="preserve">Fecha, Hora, Cliente, </w:t>
+      </w:r>
+      <w:proofErr w:type="spellStart"/>
       <w:r>
         <w:rPr>
           <w:b/>
           <w:i/>
         </w:rPr>
-        <w:t>Total de ventas diario</w:t>
-      </w:r>
-      <w:r>
-        <w:t xml:space="preserve">. Luego, al completar el Mes, se agrupan las ventas para mostrar un </w:t>
-      </w:r>
+        <w:t>Cuit</w:t>
+      </w:r>
+      <w:proofErr w:type="spellEnd"/>
       <w:r>
         <w:rPr>
           <w:b/>
           <w:i/>
         </w:rPr>
-        <w:t>Total de ventas por Mes</w:t>
-      </w:r>
-      <w:r>
-        <w:t xml:space="preserve">, y de la misma manera, al terminar el año, se genera un </w:t>
+        <w:t xml:space="preserve"> y Monto </w:t>
+      </w:r>
+      <w:r>
+        <w:t>de la venta</w:t>
+      </w:r>
+      <w:r>
+        <w:t xml:space="preserve">. Los datos están ordenados por fecha ascendente, con los más antiguos en la parte superior, dichos datos que figuran se agrupan por día, generando un </w:t>
       </w:r>
       <w:r>
         <w:rPr>
           <w:b/>
           <w:i/>
         </w:rPr>
-        <w:t>Total de ventas por año</w:t>
-      </w:r>
-      <w:r>
-        <w:t xml:space="preserve">. A lo último figura un </w:t>
+        <w:t>Total de ventas diario</w:t>
+      </w:r>
+      <w:r>
+        <w:t xml:space="preserve">. Luego, al completar el Mes, se agrupan las ventas para mostrar un </w:t>
       </w:r>
       <w:r>
         <w:rPr>
           <w:b/>
           <w:i/>
         </w:rPr>
+        <w:t>Total de ventas por Mes</w:t>
+      </w:r>
+      <w:r>
+        <w:t xml:space="preserve">, y de la misma manera, al terminar el año, se genera un </w:t>
+      </w:r>
+      <w:r>
+        <w:rPr>
+          <w:b/>
+          <w:i/>
+        </w:rPr>
+        <w:t>Total de ventas por año</w:t>
+      </w:r>
+      <w:r>
+        <w:t xml:space="preserve">. A lo último figura un </w:t>
+      </w:r>
+      <w:r>
+        <w:rPr>
+          <w:b/>
+          <w:i/>
+        </w:rPr>
         <w:t>Total General</w:t>
       </w:r>
       <w:r>
@@ -1566,7 +1642,6 @@
         <w:jc w:val="both"/>
       </w:pPr>
       <w:r>
-        <w:lastRenderedPageBreak/>
         <w:br w:type="textWrapping" w:clear="all"/>
       </w:r>
       <w:r>
@@ -1628,6 +1703,9 @@
         <w:pStyle w:val="Ttulo1"/>
       </w:pPr>
       <w:r>
+        <w:t xml:space="preserve">2. </w:t>
+      </w:r>
+      <w:r>
         <w:t>Compras</w:t>
       </w:r>
     </w:p>
@@ -1723,7 +1801,6 @@
         <w:jc w:val="both"/>
       </w:pPr>
       <w:r>
-        <w:lastRenderedPageBreak/>
         <w:t xml:space="preserve">El listado se puede filtrar introduciendo el nombre de la razón social del </w:t>
       </w:r>
       <w:r>
@@ -1814,7 +1891,7 @@
               </wp:anchor>
             </w:drawing>
           </mc:Choice>
-          <mc:Fallback>
+          <mc:Fallback xmlns:w16se="http://schemas.microsoft.com/office/word/2015/wordml/symex" xmlns:cx="http://schemas.microsoft.com/office/drawing/2014/chartex">
             <w:pict>
               <v:shapetype w14:anchorId="5AD15E66" id="_x0000_t202" coordsize="21600,21600" o:spt="202" path="m,l,21600r21600,l21600,xe">
                 <v:stroke joinstyle="miter"/>
@@ -1918,7 +1995,7 @@
               </wp:anchor>
             </w:drawing>
           </mc:Choice>
-          <mc:Fallback>
+          <mc:Fallback xmlns:w16se="http://schemas.microsoft.com/office/word/2015/wordml/symex" xmlns:cx="http://schemas.microsoft.com/office/drawing/2014/chartex">
             <w:pict>
               <v:rect w14:anchorId="2A21980E" id="Rectángulo 16" o:spid="_x0000_s1026" style="position:absolute;margin-left:25.1pt;margin-top:47.1pt;width:25.95pt;height:8.05pt;z-index:251667456;visibility:visible;mso-wrap-style:square;mso-wrap-distance-left:9pt;mso-wrap-distance-top:0;mso-wrap-distance-right:9pt;mso-wrap-distance-bottom:0;mso-position-horizontal:absolute;mso-position-horizontal-relative:text;mso-position-vertical:absolute;mso-position-vertical-relative:text;v-text-anchor:middle" o:gfxdata="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" fillcolor="black" stroked="f" strokeweight="1pt"/>
             </w:pict>
@@ -2074,7 +2151,6 @@
         <w:jc w:val="both"/>
       </w:pPr>
       <w:r>
-        <w:lastRenderedPageBreak/>
         <w:t>En la parte media se visualiza en forma de grilla, los movimientos de la cuenta referidas a la operación seleccionada. Las columnas que se visualizan son</w:t>
       </w:r>
       <w:r>
@@ -2166,6 +2242,9 @@
       <w:pPr>
         <w:pStyle w:val="Ttulo1"/>
       </w:pPr>
+      <w:r>
+        <w:t xml:space="preserve">3. </w:t>
+      </w:r>
       <w:r>
         <w:t>Movimientos</w:t>
       </w:r>
@@ -2252,25 +2331,44 @@
         <w:t xml:space="preserve"> </w:t>
       </w:r>
       <w:r>
-        <w:t xml:space="preserve">Se utiliza para generar un informe de resumen de </w:t>
-      </w:r>
-      <w:r>
-        <w:t>movimientos</w:t>
-      </w:r>
-      <w:r>
-        <w:t xml:space="preserve"> de todo el período comprendido </w:t>
-      </w:r>
-      <w:r>
-        <w:t>entre fechas</w:t>
-      </w:r>
-      <w:r>
-        <w:t xml:space="preserve"> seleccionadas previamente, indicando </w:t>
-      </w:r>
-      <w:r>
-        <w:t>tanto los pagos como las deudas contraídas por los clientes,</w:t>
-      </w:r>
-      <w:r>
-        <w:t xml:space="preserve"> agrupadas diaria, mensual y anualmente.</w:t>
+        <w:t>Se utiliza para generar un informe de resumen de movimientos de todo el período comprendido entre fechas seleccionadas previamente, indicando tanto los pagos como las deudas contraídas por los clientes</w:t>
+      </w:r>
+      <w:r>
+        <w:t>.</w:t>
+      </w:r>
+    </w:p>
+    <w:p>
+      <w:pPr>
+        <w:jc w:val="both"/>
+      </w:pPr>
+      <w:r>
+        <w:t>Se encuentran disponibles dos tipos de resumen:</w:t>
+      </w:r>
+    </w:p>
+    <w:p>
+      <w:pPr>
+        <w:pStyle w:val="Prrafodelista"/>
+        <w:numPr>
+          <w:ilvl w:val="0"/>
+          <w:numId w:val="24"/>
+        </w:numPr>
+        <w:jc w:val="both"/>
+      </w:pPr>
+      <w:r>
+        <w:t>Agrupados por Fecha.</w:t>
+      </w:r>
+    </w:p>
+    <w:p>
+      <w:pPr>
+        <w:pStyle w:val="Prrafodelista"/>
+        <w:numPr>
+          <w:ilvl w:val="0"/>
+          <w:numId w:val="24"/>
+        </w:numPr>
+        <w:jc w:val="both"/>
+      </w:pPr>
+      <w:r>
+        <w:t>Agrupados por Cliente.</w:t>
       </w:r>
     </w:p>
     <w:p>
@@ -2398,13 +2496,7 @@
         <w:jc w:val="both"/>
       </w:pPr>
       <w:r>
-        <w:t>Luego de seleccionar las fechas que comprenderán el resumen</w:t>
-      </w:r>
-      <w:r>
-        <w:t xml:space="preserve"> de movimientos</w:t>
-      </w:r>
-      <w:r>
-        <w:t>, se puede presionar el botón Aplicar para generar el informe.</w:t>
+        <w:t>Luego de seleccionar las fechas que comprenderán el resumen de movimientos, se puede presionar el botón Aplicar para generar el informe.</w:t>
       </w:r>
     </w:p>
     <w:p>
@@ -2412,17 +2504,7 @@
         <w:jc w:val="both"/>
       </w:pPr>
       <w:r>
-        <w:lastRenderedPageBreak/>
-        <w:t>El informe de Movimientos de clientes</w:t>
-      </w:r>
-      <w:r>
-        <w:t xml:space="preserve"> se divide en 3 partes</w:t>
-      </w:r>
-      <w:r>
-        <w:t>:</w:t>
-      </w:r>
-      <w:r>
-        <w:t xml:space="preserve"> superior, medio e inferior. En la parte superior se indica la fecha de impresión, y los títulos de las columnas que contiene el informe.</w:t>
+        <w:t>El informe de Movimientos de clientes se divide en 3 partes: superior, medio e inferior. En la parte superior se indica la fecha de impresión, y los títulos de las columnas que contiene el informe.</w:t>
       </w:r>
     </w:p>
     <w:p>
@@ -2430,181 +2512,131 @@
         <w:jc w:val="both"/>
       </w:pPr>
       <w:r>
-        <w:t xml:space="preserve">En la parte media del reporte, se visualizan los datos de </w:t>
-      </w:r>
-      <w:r>
-        <w:t xml:space="preserve">los movimientos </w:t>
-      </w:r>
-      <w:r>
-        <w:t>realizad</w:t>
-      </w:r>
-      <w:r>
-        <w:t>o</w:t>
-      </w:r>
-      <w:r>
-        <w:t>s, donde cada fila es un</w:t>
-      </w:r>
-      <w:r>
-        <w:t xml:space="preserve"> movimiento de cuenta del cliente</w:t>
-      </w:r>
-      <w:r>
-        <w:t xml:space="preserve">, las columnas que contiene son: </w:t>
+        <w:t xml:space="preserve">En la parte media del reporte, se visualizan los datos de los movimientos realizados, donde cada fila es un movimiento de cuenta del cliente, las columnas que contiene son: </w:t>
       </w:r>
       <w:r>
         <w:rPr>
           <w:b/>
           <w:i/>
         </w:rPr>
-        <w:t xml:space="preserve">Fecha, Hora, </w:t>
-      </w:r>
+        <w:t xml:space="preserve">Fecha, Hora, Razón social, </w:t>
+      </w:r>
+      <w:proofErr w:type="spellStart"/>
       <w:r>
         <w:rPr>
           <w:b/>
           <w:i/>
         </w:rPr>
-        <w:t>Razón social</w:t>
-      </w:r>
+        <w:t>Cuit</w:t>
+      </w:r>
+      <w:proofErr w:type="spellEnd"/>
       <w:r>
         <w:rPr>
           <w:b/>
           <w:i/>
         </w:rPr>
-        <w:t>, Cuit</w:t>
+        <w:t xml:space="preserve">, Descripción de la cuenta, N° de cuenta, tipo de Operación y Monto </w:t>
+      </w:r>
+      <w:r>
+        <w:t xml:space="preserve">del movimiento. Los datos están ordenados por fecha ascendente, con los más antiguos en la parte superior, dichos datos que figuran se agrupan por día, generando un </w:t>
       </w:r>
       <w:r>
         <w:rPr>
           <w:b/>
           <w:i/>
         </w:rPr>
-        <w:t>, Descripción de la cuenta, N° de cuenta, tipo de Operación</w:t>
+        <w:t xml:space="preserve">Total de </w:t>
       </w:r>
       <w:r>
         <w:rPr>
           <w:b/>
           <w:i/>
         </w:rPr>
-        <w:t xml:space="preserve"> y Monto </w:t>
-      </w:r>
-      <w:r>
-        <w:t>del movimiento</w:t>
-      </w:r>
-      <w:r>
-        <w:t xml:space="preserve">. Los datos están ordenados por fecha ascendente, con los más antiguos en la parte superior, dichos datos que figuran se agrupan por día, generando un </w:t>
+        <w:t>movimientos</w:t>
       </w:r>
       <w:r>
         <w:rPr>
           <w:b/>
           <w:i/>
         </w:rPr>
-        <w:t xml:space="preserve">Total de </w:t>
+        <w:t xml:space="preserve"> diario</w:t>
+      </w:r>
+      <w:r>
+        <w:t xml:space="preserve">. Luego, al completar el Mes, se agrupan los movimientos para mostrar un </w:t>
       </w:r>
       <w:r>
         <w:rPr>
           <w:b/>
           <w:i/>
         </w:rPr>
-        <w:t>movimientos</w:t>
+        <w:t xml:space="preserve">Total de </w:t>
       </w:r>
       <w:r>
         <w:rPr>
           <w:b/>
           <w:i/>
         </w:rPr>
-        <w:t xml:space="preserve"> diario</w:t>
-      </w:r>
-      <w:r>
-        <w:t>. Luego, al c</w:t>
-      </w:r>
-      <w:r>
-        <w:t xml:space="preserve">ompletar el Mes, se agrupan los movimientos </w:t>
-      </w:r>
-      <w:r>
-        <w:t xml:space="preserve">para mostrar un </w:t>
+        <w:t>movimientos</w:t>
       </w:r>
       <w:r>
         <w:rPr>
           <w:b/>
           <w:i/>
         </w:rPr>
-        <w:t xml:space="preserve">Total de </w:t>
+        <w:t xml:space="preserve"> por Mes</w:t>
+      </w:r>
+      <w:r>
+        <w:t xml:space="preserve">, y de la misma manera, al terminar el año, se genera un </w:t>
       </w:r>
       <w:r>
         <w:rPr>
           <w:b/>
           <w:i/>
         </w:rPr>
-        <w:t>movimientos</w:t>
+        <w:t xml:space="preserve">Total de </w:t>
       </w:r>
       <w:r>
         <w:rPr>
           <w:b/>
           <w:i/>
         </w:rPr>
-        <w:t xml:space="preserve"> por Mes</w:t>
-      </w:r>
-      <w:r>
-        <w:t xml:space="preserve">, y de la misma manera, al terminar el año, se genera un </w:t>
+        <w:t>movimientos</w:t>
       </w:r>
       <w:r>
         <w:rPr>
           <w:b/>
           <w:i/>
         </w:rPr>
-        <w:t xml:space="preserve">Total de </w:t>
+        <w:t xml:space="preserve"> por año</w:t>
+      </w:r>
+      <w:r>
+        <w:t xml:space="preserve">. A lo último figura un </w:t>
       </w:r>
       <w:r>
         <w:rPr>
           <w:b/>
           <w:i/>
         </w:rPr>
-        <w:t>movimientos</w:t>
-      </w:r>
-      <w:r>
-        <w:rPr>
-          <w:b/>
-          <w:i/>
-        </w:rPr>
-        <w:t xml:space="preserve"> por año</w:t>
-      </w:r>
-      <w:r>
-        <w:t xml:space="preserve">. A lo último figura un </w:t>
-      </w:r>
-      <w:r>
-        <w:rPr>
-          <w:b/>
-          <w:i/>
-        </w:rPr>
         <w:t>Total General</w:t>
       </w:r>
       <w:r>
-        <w:t xml:space="preserve">, el cual resume los movimientos </w:t>
-      </w:r>
-      <w:r>
-        <w:t>generad</w:t>
-      </w:r>
-      <w:r>
-        <w:t>o</w:t>
-      </w:r>
-      <w:r>
-        <w:t>s en todo el período seleccionado.</w:t>
+        <w:t>, el cual resume los movimientos generados en todo el período seleccionado.</w:t>
       </w:r>
     </w:p>
     <w:p>
       <w:pPr>
         <w:jc w:val="both"/>
       </w:pPr>
-    </w:p>
-    <w:p>
       <w:r>
         <w:rPr>
           <w:noProof/>
           <w:lang w:val="es-AR" w:eastAsia="es-AR"/>
         </w:rPr>
         <w:drawing>
-          <wp:inline distT="0" distB="0" distL="0" distR="0" wp14:anchorId="650FCE08" wp14:editId="6902B053">
-            <wp:extent cx="5503229" cy="4016214"/>
-            <wp:effectExtent l="0" t="0" r="2540" b="3810"/>
-            <wp:docPr id="19" name="Imagen 19"/>
+          <wp:inline distT="0" distB="0" distL="0" distR="0" wp14:anchorId="3942ECA5" wp14:editId="0924A61C">
+            <wp:extent cx="4882242" cy="4114800"/>
+            <wp:effectExtent l="0" t="0" r="0" b="0"/>
+            <wp:docPr id="3" name="Imagen 3"/>
             <wp:cNvGraphicFramePr>
               <a:graphicFrameLocks xmlns:a="http://schemas.openxmlformats.org/drawingml/2006/main" noChangeAspect="1"/>
             </wp:cNvGraphicFramePr>
@@ -2617,13 +2649,13 @@
                   </pic:nvPicPr>
                   <pic:blipFill rotWithShape="1">
                     <a:blip r:embed="rId22"/>
-                    <a:srcRect l="21432" t="23834" r="36187" b="21184"/>
+                    <a:srcRect l="23928" t="17207" r="25321" b="6712"/>
                     <a:stretch/>
                   </pic:blipFill>
                   <pic:spPr bwMode="auto">
                     <a:xfrm>
                       <a:off x="0" y="0"/>
-                      <a:ext cx="5517798" cy="4026846"/>
+                      <a:ext cx="4903464" cy="4132686"/>
                     </a:xfrm>
                     <a:prstGeom prst="rect">
                       <a:avLst/>
@@ -2643,7 +2675,63 @@
           </wp:inline>
         </w:drawing>
       </w:r>
-    </w:p>
+      <w:r>
+        <w:rPr>
+          <w:noProof/>
+          <w:lang w:val="es-AR" w:eastAsia="es-AR"/>
+        </w:rPr>
+        <w:t xml:space="preserve"> </w:t>
+      </w:r>
+      <w:r>
+        <w:rPr>
+          <w:noProof/>
+          <w:lang w:val="es-AR" w:eastAsia="es-AR"/>
+        </w:rPr>
+        <w:drawing>
+          <wp:inline distT="0" distB="0" distL="0" distR="0" wp14:anchorId="441C9451" wp14:editId="04A7017D">
+            <wp:extent cx="5032961" cy="4241260"/>
+            <wp:effectExtent l="0" t="0" r="0" b="6985"/>
+            <wp:docPr id="23" name="Imagen 23"/>
+            <wp:cNvGraphicFramePr>
+              <a:graphicFrameLocks xmlns:a="http://schemas.openxmlformats.org/drawingml/2006/main" noChangeAspect="1"/>
+            </wp:cNvGraphicFramePr>
+            <a:graphic xmlns:a="http://schemas.openxmlformats.org/drawingml/2006/main">
+              <a:graphicData uri="http://schemas.openxmlformats.org/drawingml/2006/picture">
+                <pic:pic xmlns:pic="http://schemas.openxmlformats.org/drawingml/2006/picture">
+                  <pic:nvPicPr>
+                    <pic:cNvPr id="1" name=""/>
+                    <pic:cNvPicPr/>
+                  </pic:nvPicPr>
+                  <pic:blipFill rotWithShape="1">
+                    <a:blip r:embed="rId23"/>
+                    <a:srcRect l="26643" t="16904" r="28040" b="15170"/>
+                    <a:stretch/>
+                  </pic:blipFill>
+                  <pic:spPr bwMode="auto">
+                    <a:xfrm>
+                      <a:off x="0" y="0"/>
+                      <a:ext cx="5048975" cy="4254755"/>
+                    </a:xfrm>
+                    <a:prstGeom prst="rect">
+                      <a:avLst/>
+                    </a:prstGeom>
+                    <a:ln>
+                      <a:noFill/>
+                    </a:ln>
+                    <a:extLst>
+                      <a:ext uri="{53640926-AAD7-44D8-BBD7-CCE9431645EC}">
+                        <a14:shadowObscured xmlns:a14="http://schemas.microsoft.com/office/drawing/2010/main"/>
+                      </a:ext>
+                    </a:extLst>
+                  </pic:spPr>
+                </pic:pic>
+              </a:graphicData>
+            </a:graphic>
+          </wp:inline>
+        </w:drawing>
+      </w:r>
+    </w:p>
+    <w:p/>
     <w:p>
       <w:pPr>
         <w:jc w:val="both"/>
@@ -2673,13 +2761,50 @@
         <w:t>:</w:t>
       </w:r>
       <w:r>
-        <w:t xml:space="preserve"> Se utiliza para generar un informe de resumen de movimientos de todo el período comprendido entre fechas seleccionadas previamente, indicando tanto los pagos como las deudas contraídas </w:t>
-      </w:r>
-      <w:r>
-        <w:t>con el proveedor</w:t>
-      </w:r>
-      <w:r>
-        <w:t>, agrupadas diaria, mensual y anualmente.</w:t>
+        <w:t xml:space="preserve"> Se utiliza para generar un informe de resumen de movimientos de todo el período comprendido entre fechas seleccionadas previamente, indicando tanto los pagos como las deudas contraídas con el proveedor</w:t>
+      </w:r>
+      <w:r>
+        <w:t>.</w:t>
+      </w:r>
+    </w:p>
+    <w:p>
+      <w:pPr>
+        <w:jc w:val="both"/>
+      </w:pPr>
+      <w:r>
+        <w:t>Se encuentran disponibles dos tipos de resumen:</w:t>
+      </w:r>
+    </w:p>
+    <w:p>
+      <w:pPr>
+        <w:pStyle w:val="Prrafodelista"/>
+        <w:numPr>
+          <w:ilvl w:val="0"/>
+          <w:numId w:val="24"/>
+        </w:numPr>
+        <w:jc w:val="both"/>
+      </w:pPr>
+      <w:r>
+        <w:t>Agrupados por Fecha.</w:t>
+      </w:r>
+    </w:p>
+    <w:p>
+      <w:pPr>
+        <w:pStyle w:val="Prrafodelista"/>
+        <w:numPr>
+          <w:ilvl w:val="0"/>
+          <w:numId w:val="24"/>
+        </w:numPr>
+        <w:jc w:val="both"/>
+      </w:pPr>
+      <w:r>
+        <w:t xml:space="preserve">Agrupados por </w:t>
+      </w:r>
+      <w:r>
+        <w:t>Proveedor</w:t>
+      </w:r>
+      <w:r>
+        <w:t>.</w:t>
       </w:r>
     </w:p>
     <w:p>
@@ -2730,7 +2855,6 @@
           <w:noProof/>
           <w:lang w:val="es-AR" w:eastAsia="es-AR"/>
         </w:rPr>
-        <w:lastRenderedPageBreak/>
         <w:drawing>
           <wp:anchor distT="0" distB="0" distL="114300" distR="114300" simplePos="0" relativeHeight="251672576" behindDoc="0" locked="0" layoutInCell="1" allowOverlap="1" wp14:anchorId="73648F36" wp14:editId="73D6F9A8">
             <wp:simplePos x="0" y="0"/>
@@ -2816,13 +2940,7 @@
         <w:jc w:val="both"/>
       </w:pPr>
       <w:r>
-        <w:t xml:space="preserve">El informe de Movimientos de </w:t>
-      </w:r>
-      <w:r>
-        <w:t>proveedores</w:t>
-      </w:r>
-      <w:r>
-        <w:t xml:space="preserve"> se divide en 3 partes: superior, medio e inferior. En la parte superior se indica la fecha de impresión, y los títulos de las columnas que contiene el informe.</w:t>
+        <w:t>El informe de Movimientos de proveedores se divide en 3 partes: superior, medio e inferior. En la parte superior se indica la fecha de impresión, y los títulos de las columnas que contiene el informe.</w:t>
       </w:r>
     </w:p>
     <w:p>
@@ -2830,101 +2948,111 @@
         <w:jc w:val="both"/>
       </w:pPr>
       <w:r>
-        <w:t xml:space="preserve">En la parte media del reporte, se visualizan los datos de los movimientos realizados, donde cada fila es un movimiento de cuenta del </w:t>
-      </w:r>
-      <w:r>
-        <w:t>proveedor</w:t>
-      </w:r>
-      <w:r>
-        <w:t xml:space="preserve">, las columnas que contiene son: </w:t>
+        <w:t xml:space="preserve">En la parte media del reporte, se visualizan los datos de los movimientos realizados, donde cada fila es un movimiento de cuenta del proveedor, las columnas que contiene son: </w:t>
       </w:r>
       <w:r>
         <w:rPr>
           <w:b/>
           <w:i/>
         </w:rPr>
-        <w:t xml:space="preserve">Fecha, Hora, Razón social, Cuit, Descripción de la cuenta, N° de cuenta, tipo de Operación y Monto </w:t>
-      </w:r>
-      <w:r>
-        <w:t xml:space="preserve">del movimiento. Los datos están ordenados por fecha ascendente, con los más antiguos en la parte superior, dichos datos que figuran se agrupan por día, generando un </w:t>
-      </w:r>
+        <w:t xml:space="preserve">Fecha, Hora, Razón social, </w:t>
+      </w:r>
+      <w:proofErr w:type="spellStart"/>
       <w:r>
         <w:rPr>
           <w:b/>
           <w:i/>
         </w:rPr>
-        <w:t xml:space="preserve">Total de </w:t>
-      </w:r>
+        <w:t>Cuit</w:t>
+      </w:r>
+      <w:proofErr w:type="spellEnd"/>
       <w:r>
         <w:rPr>
           <w:b/>
           <w:i/>
         </w:rPr>
-        <w:t>movimientos</w:t>
+        <w:t xml:space="preserve">, Descripción de la cuenta, N° de cuenta, tipo de Operación y Monto </w:t>
+      </w:r>
+      <w:r>
+        <w:t xml:space="preserve">del movimiento. Los datos están ordenados por fecha ascendente, con los más antiguos en la parte superior, dichos datos que figuran se agrupan por día, generando un </w:t>
       </w:r>
       <w:r>
         <w:rPr>
           <w:b/>
           <w:i/>
         </w:rPr>
-        <w:t xml:space="preserve"> diario</w:t>
-      </w:r>
-      <w:r>
-        <w:t xml:space="preserve">. Luego, al completar el Mes, se agrupan los movimientos para mostrar un </w:t>
+        <w:t xml:space="preserve">Total de </w:t>
       </w:r>
       <w:r>
         <w:rPr>
           <w:b/>
           <w:i/>
         </w:rPr>
-        <w:t xml:space="preserve">Total de </w:t>
+        <w:t>movimientos</w:t>
       </w:r>
       <w:r>
         <w:rPr>
           <w:b/>
           <w:i/>
         </w:rPr>
-        <w:t>movimientos</w:t>
+        <w:t xml:space="preserve"> diario</w:t>
+      </w:r>
+      <w:r>
+        <w:t xml:space="preserve">. Luego, al completar el Mes, se agrupan los movimientos para mostrar un </w:t>
       </w:r>
       <w:r>
         <w:rPr>
           <w:b/>
           <w:i/>
         </w:rPr>
-        <w:t xml:space="preserve"> por Mes</w:t>
-      </w:r>
-      <w:r>
-        <w:t xml:space="preserve">, y de la misma manera, al terminar el año, se genera un </w:t>
+        <w:t xml:space="preserve">Total de </w:t>
       </w:r>
       <w:r>
         <w:rPr>
           <w:b/>
           <w:i/>
         </w:rPr>
-        <w:t xml:space="preserve">Total de </w:t>
+        <w:t>movimientos</w:t>
       </w:r>
       <w:r>
         <w:rPr>
           <w:b/>
           <w:i/>
         </w:rPr>
-        <w:t>movimientos</w:t>
+        <w:t xml:space="preserve"> por Mes</w:t>
+      </w:r>
+      <w:r>
+        <w:t xml:space="preserve">, y de la misma manera, al terminar el año, se genera un </w:t>
       </w:r>
       <w:r>
         <w:rPr>
           <w:b/>
           <w:i/>
         </w:rPr>
-        <w:t xml:space="preserve"> por año</w:t>
-      </w:r>
-      <w:r>
-        <w:t xml:space="preserve">. A lo último figura un </w:t>
+        <w:t xml:space="preserve">Total de </w:t>
       </w:r>
       <w:r>
         <w:rPr>
           <w:b/>
           <w:i/>
         </w:rPr>
+        <w:t>movimientos</w:t>
+      </w:r>
+      <w:r>
+        <w:rPr>
+          <w:b/>
+          <w:i/>
+        </w:rPr>
+        <w:t xml:space="preserve"> por año</w:t>
+      </w:r>
+      <w:r>
+        <w:t xml:space="preserve">. A lo último figura un </w:t>
+      </w:r>
+      <w:r>
+        <w:rPr>
+          <w:b/>
+          <w:i/>
+        </w:rPr>
         <w:t>Total General</w:t>
       </w:r>
       <w:r>
@@ -2938,10 +3066,10 @@
           <w:lang w:val="es-AR" w:eastAsia="es-AR"/>
         </w:rPr>
         <w:drawing>
-          <wp:inline distT="0" distB="0" distL="0" distR="0" wp14:anchorId="6963062B" wp14:editId="2EE9B1D8">
-            <wp:extent cx="5209619" cy="3203205"/>
-            <wp:effectExtent l="0" t="0" r="0" b="0"/>
-            <wp:docPr id="22" name="Imagen 22"/>
+          <wp:inline distT="0" distB="0" distL="0" distR="0" wp14:anchorId="5032CAEE" wp14:editId="443EB41A">
+            <wp:extent cx="4912468" cy="3656654"/>
+            <wp:effectExtent l="0" t="0" r="2540" b="1270"/>
+            <wp:docPr id="1" name="Imagen 1"/>
             <wp:cNvGraphicFramePr>
               <a:graphicFrameLocks xmlns:a="http://schemas.openxmlformats.org/drawingml/2006/main" noChangeAspect="1"/>
             </wp:cNvGraphicFramePr>
@@ -2953,14 +3081,14 @@
                     <pic:cNvPicPr/>
                   </pic:nvPicPr>
                   <pic:blipFill rotWithShape="1">
-                    <a:blip r:embed="rId23"/>
-                    <a:srcRect l="19671" t="24704" r="38143" b="29185"/>
+                    <a:blip r:embed="rId24"/>
+                    <a:srcRect l="26813" t="16602" r="28041" b="23625"/>
                     <a:stretch/>
                   </pic:blipFill>
                   <pic:spPr bwMode="auto">
                     <a:xfrm>
                       <a:off x="0" y="0"/>
-                      <a:ext cx="5227344" cy="3214104"/>
+                      <a:ext cx="4940427" cy="3677466"/>
                     </a:xfrm>
                     <a:prstGeom prst="rect">
                       <a:avLst/>
@@ -2980,11 +3108,64 @@
           </wp:inline>
         </w:drawing>
       </w:r>
-      <w:bookmarkStart w:id="0" w:name="_GoBack"/>
-      <w:bookmarkEnd w:id="0"/>
+      <w:r>
+        <w:rPr>
+          <w:noProof/>
+          <w:lang w:val="es-AR" w:eastAsia="es-AR"/>
+        </w:rPr>
+        <w:t xml:space="preserve"> </w:t>
+      </w:r>
+      <w:r>
+        <w:rPr>
+          <w:noProof/>
+          <w:lang w:val="es-AR" w:eastAsia="es-AR"/>
+        </w:rPr>
+        <w:drawing>
+          <wp:inline distT="0" distB="0" distL="0" distR="0" wp14:anchorId="3DE7BF33" wp14:editId="5D904FAF">
+            <wp:extent cx="4931923" cy="4689980"/>
+            <wp:effectExtent l="0" t="0" r="2540" b="0"/>
+            <wp:docPr id="24" name="Imagen 24"/>
+            <wp:cNvGraphicFramePr>
+              <a:graphicFrameLocks xmlns:a="http://schemas.openxmlformats.org/drawingml/2006/main" noChangeAspect="1"/>
+            </wp:cNvGraphicFramePr>
+            <a:graphic xmlns:a="http://schemas.openxmlformats.org/drawingml/2006/main">
+              <a:graphicData uri="http://schemas.openxmlformats.org/drawingml/2006/picture">
+                <pic:pic xmlns:pic="http://schemas.openxmlformats.org/drawingml/2006/picture">
+                  <pic:nvPicPr>
+                    <pic:cNvPr id="1" name=""/>
+                    <pic:cNvPicPr/>
+                  </pic:nvPicPr>
+                  <pic:blipFill rotWithShape="1">
+                    <a:blip r:embed="rId25"/>
+                    <a:srcRect l="26813" t="16601" r="28211" b="7323"/>
+                    <a:stretch/>
+                  </pic:blipFill>
+                  <pic:spPr bwMode="auto">
+                    <a:xfrm>
+                      <a:off x="0" y="0"/>
+                      <a:ext cx="4952984" cy="4710008"/>
+                    </a:xfrm>
+                    <a:prstGeom prst="rect">
+                      <a:avLst/>
+                    </a:prstGeom>
+                    <a:ln>
+                      <a:noFill/>
+                    </a:ln>
+                    <a:extLst>
+                      <a:ext uri="{53640926-AAD7-44D8-BBD7-CCE9431645EC}">
+                        <a14:shadowObscured xmlns:a14="http://schemas.microsoft.com/office/drawing/2010/main"/>
+                      </a:ext>
+                    </a:extLst>
+                  </pic:spPr>
+                </pic:pic>
+              </a:graphicData>
+            </a:graphic>
+          </wp:inline>
+        </w:drawing>
+      </w:r>
     </w:p>
     <w:sectPr>
-      <w:footerReference w:type="default" r:id="rId24"/>
+      <w:footerReference w:type="default" r:id="rId26"/>
       <w:pgSz w:w="11907" w:h="16839" w:code="9"/>
       <w:pgMar w:top="1440" w:right="1440" w:bottom="1440" w:left="1440" w:header="720" w:footer="720" w:gutter="0"/>
       <w:cols w:space="720"/>
@@ -2996,7 +3177,7 @@
 </file>
 
 <file path=word/endnotes.xml><?xml version="1.0" encoding="utf-8"?>
-<w:endnotes xmlns:wpc="http://schemas.microsoft.com/office/word/2010/wordprocessingCanvas" xmlns:cx="http://schemas.microsoft.com/office/drawing/2014/chartex" xmlns:mc="http://schemas.openxmlformats.org/markup-compatibility/2006" xmlns:o="urn:schemas-microsoft-com:office:office" xmlns:r="http://schemas.openxmlformats.org/officeDocument/2006/relationships" xmlns:m="http://schemas.openxmlformats.org/officeDocument/2006/math" xmlns:v="urn:schemas-microsoft-com:vml" xmlns:wp14="http://schemas.microsoft.com/office/word/2010/wordprocessingDrawing" xmlns:wp="http://schemas.openxmlformats.org/drawingml/2006/wordprocessingDrawing" xmlns:w10="urn:schemas-microsoft-com:office:word" xmlns:w="http://schemas.openxmlformats.org/wordprocessingml/2006/main" xmlns:w14="http://schemas.microsoft.com/office/word/2010/wordml" xmlns:w15="http://schemas.microsoft.com/office/word/2012/wordml" xmlns:w16se="http://schemas.microsoft.com/office/word/2015/wordml/symex" xmlns:wpg="http://schemas.microsoft.com/office/word/2010/wordprocessingGroup" xmlns:wpi="http://schemas.microsoft.com/office/word/2010/wordprocessingInk" xmlns:wne="http://schemas.microsoft.com/office/word/2006/wordml" xmlns:wps="http://schemas.microsoft.com/office/word/2010/wordprocessingShape" mc:Ignorable="w14 w15 w16se wp14">
+<w:endnotes xmlns:wpc="http://schemas.microsoft.com/office/word/2010/wordprocessingCanvas" xmlns:mc="http://schemas.openxmlformats.org/markup-compatibility/2006" xmlns:o="urn:schemas-microsoft-com:office:office" xmlns:r="http://schemas.openxmlformats.org/officeDocument/2006/relationships" xmlns:m="http://schemas.openxmlformats.org/officeDocument/2006/math" xmlns:v="urn:schemas-microsoft-com:vml" xmlns:wp14="http://schemas.microsoft.com/office/word/2010/wordprocessingDrawing" xmlns:wp="http://schemas.openxmlformats.org/drawingml/2006/wordprocessingDrawing" xmlns:w10="urn:schemas-microsoft-com:office:word" xmlns:w="http://schemas.openxmlformats.org/wordprocessingml/2006/main" xmlns:w14="http://schemas.microsoft.com/office/word/2010/wordml" xmlns:w15="http://schemas.microsoft.com/office/word/2012/wordml" xmlns:wpg="http://schemas.microsoft.com/office/word/2010/wordprocessingGroup" xmlns:wpi="http://schemas.microsoft.com/office/word/2010/wordprocessingInk" xmlns:wne="http://schemas.microsoft.com/office/word/2006/wordml" xmlns:wps="http://schemas.microsoft.com/office/word/2010/wordprocessingShape" mc:Ignorable="w14 w15 wp14">
   <w:endnote w:type="separator" w:id="-1">
     <w:p>
       <w:pPr>
@@ -3021,7 +3202,7 @@
 </file>
 
 <file path=word/footer1.xml><?xml version="1.0" encoding="utf-8"?>
-<w:ftr xmlns:wpc="http://schemas.microsoft.com/office/word/2010/wordprocessingCanvas" xmlns:cx="http://schemas.microsoft.com/office/drawing/2014/chartex" xmlns:mc="http://schemas.openxmlformats.org/markup-compatibility/2006" xmlns:o="urn:schemas-microsoft-com:office:office" xmlns:r="http://schemas.openxmlformats.org/officeDocument/2006/relationships" xmlns:m="http://schemas.openxmlformats.org/officeDocument/2006/math" xmlns:v="urn:schemas-microsoft-com:vml" xmlns:wp14="http://schemas.microsoft.com/office/word/2010/wordprocessingDrawing" xmlns:wp="http://schemas.openxmlformats.org/drawingml/2006/wordprocessingDrawing" xmlns:w10="urn:schemas-microsoft-com:office:word" xmlns:w="http://schemas.openxmlformats.org/wordprocessingml/2006/main" xmlns:w14="http://schemas.microsoft.com/office/word/2010/wordml" xmlns:w15="http://schemas.microsoft.com/office/word/2012/wordml" xmlns:w16se="http://schemas.microsoft.com/office/word/2015/wordml/symex" xmlns:wpg="http://schemas.microsoft.com/office/word/2010/wordprocessingGroup" xmlns:wpi="http://schemas.microsoft.com/office/word/2010/wordprocessingInk" xmlns:wne="http://schemas.microsoft.com/office/word/2006/wordml" xmlns:wps="http://schemas.microsoft.com/office/word/2010/wordprocessingShape" mc:Ignorable="w14 w15 w16se wp14">
+<w:ftr xmlns:wpc="http://schemas.microsoft.com/office/word/2010/wordprocessingCanvas" xmlns:mc="http://schemas.openxmlformats.org/markup-compatibility/2006" xmlns:o="urn:schemas-microsoft-com:office:office" xmlns:r="http://schemas.openxmlformats.org/officeDocument/2006/relationships" xmlns:m="http://schemas.openxmlformats.org/officeDocument/2006/math" xmlns:v="urn:schemas-microsoft-com:vml" xmlns:wp14="http://schemas.microsoft.com/office/word/2010/wordprocessingDrawing" xmlns:wp="http://schemas.openxmlformats.org/drawingml/2006/wordprocessingDrawing" xmlns:w10="urn:schemas-microsoft-com:office:word" xmlns:w="http://schemas.openxmlformats.org/wordprocessingml/2006/main" xmlns:w14="http://schemas.microsoft.com/office/word/2010/wordml" xmlns:w15="http://schemas.microsoft.com/office/word/2012/wordml" xmlns:wpg="http://schemas.microsoft.com/office/word/2010/wordprocessingGroup" xmlns:wpi="http://schemas.microsoft.com/office/word/2010/wordprocessingInk" xmlns:wne="http://schemas.microsoft.com/office/word/2006/wordml" xmlns:wps="http://schemas.microsoft.com/office/word/2010/wordprocessingShape" mc:Ignorable="w14 w15 wp14">
   <w:sdt>
     <w:sdtPr>
       <w:id w:val="-1375527538"/>
@@ -3063,7 +3244,7 @@
             <w:noProof/>
             <w:lang w:bidi="es-ES"/>
           </w:rPr>
-          <w:t>10</w:t>
+          <w:t>2</w:t>
         </w:r>
         <w:r>
           <w:rPr>
@@ -3079,7 +3260,7 @@
 </file>
 
 <file path=word/footnotes.xml><?xml version="1.0" encoding="utf-8"?>
-<w:footnotes xmlns:wpc="http://schemas.microsoft.com/office/word/2010/wordprocessingCanvas" xmlns:cx="http://schemas.microsoft.com/office/drawing/2014/chartex" xmlns:mc="http://schemas.openxmlformats.org/markup-compatibility/2006" xmlns:o="urn:schemas-microsoft-com:office:office" xmlns:r="http://schemas.openxmlformats.org/officeDocument/2006/relationships" xmlns:m="http://schemas.openxmlformats.org/officeDocument/2006/math" xmlns:v="urn:schemas-microsoft-com:vml" xmlns:wp14="http://schemas.microsoft.com/office/word/2010/wordprocessingDrawing" xmlns:wp="http://schemas.openxmlformats.org/drawingml/2006/wordprocessingDrawing" xmlns:w10="urn:schemas-microsoft-com:office:word" xmlns:w="http://schemas.openxmlformats.org/wordprocessingml/2006/main" xmlns:w14="http://schemas.microsoft.com/office/word/2010/wordml" xmlns:w15="http://schemas.microsoft.com/office/word/2012/wordml" xmlns:w16se="http://schemas.microsoft.com/office/word/2015/wordml/symex" xmlns:wpg="http://schemas.microsoft.com/office/word/2010/wordprocessingGroup" xmlns:wpi="http://schemas.microsoft.com/office/word/2010/wordprocessingInk" xmlns:wne="http://schemas.microsoft.com/office/word/2006/wordml" xmlns:wps="http://schemas.microsoft.com/office/word/2010/wordprocessingShape" mc:Ignorable="w14 w15 w16se wp14">
+<w:footnotes xmlns:wpc="http://schemas.microsoft.com/office/word/2010/wordprocessingCanvas" xmlns:mc="http://schemas.openxmlformats.org/markup-compatibility/2006" xmlns:o="urn:schemas-microsoft-com:office:office" xmlns:r="http://schemas.openxmlformats.org/officeDocument/2006/relationships" xmlns:m="http://schemas.openxmlformats.org/officeDocument/2006/math" xmlns:v="urn:schemas-microsoft-com:vml" xmlns:wp14="http://schemas.microsoft.com/office/word/2010/wordprocessingDrawing" xmlns:wp="http://schemas.openxmlformats.org/drawingml/2006/wordprocessingDrawing" xmlns:w10="urn:schemas-microsoft-com:office:word" xmlns:w="http://schemas.openxmlformats.org/wordprocessingml/2006/main" xmlns:w14="http://schemas.microsoft.com/office/word/2010/wordml" xmlns:w15="http://schemas.microsoft.com/office/word/2012/wordml" xmlns:wpg="http://schemas.microsoft.com/office/word/2010/wordprocessingGroup" xmlns:wpi="http://schemas.microsoft.com/office/word/2010/wordprocessingInk" xmlns:wne="http://schemas.microsoft.com/office/word/2006/wordml" xmlns:wps="http://schemas.microsoft.com/office/word/2010/wordprocessingShape" mc:Ignorable="w14 w15 wp14">
   <w:footnote w:type="separator" w:id="-1">
     <w:p>
       <w:pPr>
@@ -3104,8 +3285,8 @@
 </file>
 
 <file path=word/numbering.xml><?xml version="1.0" encoding="utf-8"?>
-<w:numbering xmlns:wpc="http://schemas.microsoft.com/office/word/2010/wordprocessingCanvas" xmlns:cx="http://schemas.microsoft.com/office/drawing/2014/chartex" xmlns:mc="http://schemas.openxmlformats.org/markup-compatibility/2006" xmlns:o="urn:schemas-microsoft-com:office:office" xmlns:r="http://schemas.openxmlformats.org/officeDocument/2006/relationships" xmlns:m="http://schemas.openxmlformats.org/officeDocument/2006/math" xmlns:v="urn:schemas-microsoft-com:vml" xmlns:wp14="http://schemas.microsoft.com/office/word/2010/wordprocessingDrawing" xmlns:wp="http://schemas.openxmlformats.org/drawingml/2006/wordprocessingDrawing" xmlns:w10="urn:schemas-microsoft-com:office:word" xmlns:w="http://schemas.openxmlformats.org/wordprocessingml/2006/main" xmlns:w14="http://schemas.microsoft.com/office/word/2010/wordml" xmlns:w15="http://schemas.microsoft.com/office/word/2012/wordml" xmlns:w16se="http://schemas.microsoft.com/office/word/2015/wordml/symex" xmlns:wpg="http://schemas.microsoft.com/office/word/2010/wordprocessingGroup" xmlns:wpi="http://schemas.microsoft.com/office/word/2010/wordprocessingInk" xmlns:wne="http://schemas.microsoft.com/office/word/2006/wordml" xmlns:wps="http://schemas.microsoft.com/office/word/2010/wordprocessingShape" mc:Ignorable="w14 w15 w16se wp14">
-  <w:abstractNum w:abstractNumId="0" w15:restartNumberingAfterBreak="0">
+<w:numbering xmlns:wpc="http://schemas.microsoft.com/office/word/2010/wordprocessingCanvas" xmlns:mc="http://schemas.openxmlformats.org/markup-compatibility/2006" xmlns:o="urn:schemas-microsoft-com:office:office" xmlns:r="http://schemas.openxmlformats.org/officeDocument/2006/relationships" xmlns:m="http://schemas.openxmlformats.org/officeDocument/2006/math" xmlns:v="urn:schemas-microsoft-com:vml" xmlns:wp14="http://schemas.microsoft.com/office/word/2010/wordprocessingDrawing" xmlns:wp="http://schemas.openxmlformats.org/drawingml/2006/wordprocessingDrawing" xmlns:w10="urn:schemas-microsoft-com:office:word" xmlns:w="http://schemas.openxmlformats.org/wordprocessingml/2006/main" xmlns:w14="http://schemas.microsoft.com/office/word/2010/wordml" xmlns:w15="http://schemas.microsoft.com/office/word/2012/wordml" xmlns:wpg="http://schemas.microsoft.com/office/word/2010/wordprocessingGroup" xmlns:wpi="http://schemas.microsoft.com/office/word/2010/wordprocessingInk" xmlns:wne="http://schemas.microsoft.com/office/word/2006/wordml" xmlns:wps="http://schemas.microsoft.com/office/word/2010/wordprocessingShape" mc:Ignorable="w14 w15 wp14">
+  <w:abstractNum w:abstractNumId="0">
     <w:nsid w:val="FFFFFF7C"/>
     <w:multiLevelType w:val="singleLevel"/>
     <w:tmpl w:val="CB6686A2"/>
@@ -3122,7 +3303,7 @@
       </w:pPr>
     </w:lvl>
   </w:abstractNum>
-  <w:abstractNum w:abstractNumId="1" w15:restartNumberingAfterBreak="0">
+  <w:abstractNum w:abstractNumId="1">
     <w:nsid w:val="FFFFFF7D"/>
     <w:multiLevelType w:val="singleLevel"/>
     <w:tmpl w:val="75BE83CE"/>
@@ -3139,7 +3320,7 @@
       </w:pPr>
     </w:lvl>
   </w:abstractNum>
-  <w:abstractNum w:abstractNumId="2" w15:restartNumberingAfterBreak="0">
+  <w:abstractNum w:abstractNumId="2">
     <w:nsid w:val="FFFFFF7E"/>
     <w:multiLevelType w:val="singleLevel"/>
     <w:tmpl w:val="30E2AF90"/>
@@ -3156,7 +3337,7 @@
       </w:pPr>
     </w:lvl>
   </w:abstractNum>
-  <w:abstractNum w:abstractNumId="3" w15:restartNumberingAfterBreak="0">
+  <w:abstractNum w:abstractNumId="3">
     <w:nsid w:val="FFFFFF7F"/>
     <w:multiLevelType w:val="singleLevel"/>
     <w:tmpl w:val="3F1A134C"/>
@@ -3173,7 +3354,7 @@
       </w:pPr>
     </w:lvl>
   </w:abstractNum>
-  <w:abstractNum w:abstractNumId="4" w15:restartNumberingAfterBreak="0">
+  <w:abstractNum w:abstractNumId="4">
     <w:nsid w:val="FFFFFF80"/>
     <w:multiLevelType w:val="singleLevel"/>
     <w:tmpl w:val="BAA4C9BC"/>
@@ -3193,7 +3374,7 @@
       </w:rPr>
     </w:lvl>
   </w:abstractNum>
-  <w:abstractNum w:abstractNumId="5" w15:restartNumberingAfterBreak="0">
+  <w:abstractNum w:abstractNumId="5">
     <w:nsid w:val="FFFFFF81"/>
     <w:multiLevelType w:val="singleLevel"/>
     <w:tmpl w:val="F76EF0D2"/>
@@ -3213,7 +3394,7 @@
       </w:rPr>
     </w:lvl>
   </w:abstractNum>
-  <w:abstractNum w:abstractNumId="6" w15:restartNumberingAfterBreak="0">
+  <w:abstractNum w:abstractNumId="6">
     <w:nsid w:val="FFFFFF82"/>
     <w:multiLevelType w:val="singleLevel"/>
     <w:tmpl w:val="527E0E58"/>
@@ -3233,7 +3414,7 @@
       </w:rPr>
     </w:lvl>
   </w:abstractNum>
-  <w:abstractNum w:abstractNumId="7" w15:restartNumberingAfterBreak="0">
+  <w:abstractNum w:abstractNumId="7">
     <w:nsid w:val="FFFFFF83"/>
     <w:multiLevelType w:val="singleLevel"/>
     <w:tmpl w:val="381046D4"/>
@@ -3253,7 +3434,7 @@
       </w:rPr>
     </w:lvl>
   </w:abstractNum>
-  <w:abstractNum w:abstractNumId="8" w15:restartNumberingAfterBreak="0">
+  <w:abstractNum w:abstractNumId="8">
     <w:nsid w:val="FFFFFF88"/>
     <w:multiLevelType w:val="singleLevel"/>
     <w:tmpl w:val="A69AE704"/>
@@ -3270,7 +3451,7 @@
       </w:pPr>
     </w:lvl>
   </w:abstractNum>
-  <w:abstractNum w:abstractNumId="9" w15:restartNumberingAfterBreak="0">
+  <w:abstractNum w:abstractNumId="9">
     <w:nsid w:val="FFFFFF89"/>
     <w:multiLevelType w:val="singleLevel"/>
     <w:tmpl w:val="A32435FA"/>
@@ -3290,7 +3471,120 @@
       </w:rPr>
     </w:lvl>
   </w:abstractNum>
-  <w:abstractNum w:abstractNumId="10" w15:restartNumberingAfterBreak="0">
+  <w:abstractNum w:abstractNumId="10">
+    <w:nsid w:val="12433597"/>
+    <w:multiLevelType w:val="multilevel"/>
+    <w:tmpl w:val="24B242FC"/>
+    <w:lvl w:ilvl="0">
+      <w:start w:val="3"/>
+      <w:numFmt w:val="decimal"/>
+      <w:lvlText w:val="%1"/>
+      <w:lvlJc w:val="left"/>
+      <w:pPr>
+        <w:ind w:left="435" w:hanging="435"/>
+      </w:pPr>
+      <w:rPr>
+        <w:rFonts w:hint="default"/>
+      </w:rPr>
+    </w:lvl>
+    <w:lvl w:ilvl="1">
+      <w:start w:val="1"/>
+      <w:numFmt w:val="decimal"/>
+      <w:lvlText w:val="%1.%2"/>
+      <w:lvlJc w:val="left"/>
+      <w:pPr>
+        <w:ind w:left="615" w:hanging="435"/>
+      </w:pPr>
+      <w:rPr>
+        <w:rFonts w:hint="default"/>
+      </w:rPr>
+    </w:lvl>
+    <w:lvl w:ilvl="2">
+      <w:start w:val="1"/>
+      <w:numFmt w:val="decimal"/>
+      <w:lvlText w:val="%1.%2.%3"/>
+      <w:lvlJc w:val="left"/>
+      <w:pPr>
+        <w:ind w:left="1080" w:hanging="720"/>
+      </w:pPr>
+      <w:rPr>
+        <w:rFonts w:hint="default"/>
+      </w:rPr>
+    </w:lvl>
+    <w:lvl w:ilvl="3">
+      <w:start w:val="1"/>
+      <w:numFmt w:val="decimal"/>
+      <w:lvlText w:val="%1.%2.%3.%4"/>
+      <w:lvlJc w:val="left"/>
+      <w:pPr>
+        <w:ind w:left="1620" w:hanging="1080"/>
+      </w:pPr>
+      <w:rPr>
+        <w:rFonts w:hint="default"/>
+      </w:rPr>
+    </w:lvl>
+    <w:lvl w:ilvl="4">
+      <w:start w:val="1"/>
+      <w:numFmt w:val="decimal"/>
+      <w:lvlText w:val="%1.%2.%3.%4.%5"/>
+      <w:lvlJc w:val="left"/>
+      <w:pPr>
+        <w:ind w:left="1800" w:hanging="1080"/>
+      </w:pPr>
+      <w:rPr>
+        <w:rFonts w:hint="default"/>
+      </w:rPr>
+    </w:lvl>
+    <w:lvl w:ilvl="5">
+      <w:start w:val="1"/>
+      <w:numFmt w:val="decimal"/>
+      <w:lvlText w:val="%1.%2.%3.%4.%5.%6"/>
+      <w:lvlJc w:val="left"/>
+      <w:pPr>
+        <w:ind w:left="2340" w:hanging="1440"/>
+      </w:pPr>
+      <w:rPr>
+        <w:rFonts w:hint="default"/>
+      </w:rPr>
+    </w:lvl>
+    <w:lvl w:ilvl="6">
+      <w:start w:val="1"/>
+      <w:numFmt w:val="decimal"/>
+      <w:lvlText w:val="%1.%2.%3.%4.%5.%6.%7"/>
+      <w:lvlJc w:val="left"/>
+      <w:pPr>
+        <w:ind w:left="2520" w:hanging="1440"/>
+      </w:pPr>
+      <w:rPr>
+        <w:rFonts w:hint="default"/>
+      </w:rPr>
+    </w:lvl>
+    <w:lvl w:ilvl="7">
+      <w:start w:val="1"/>
+      <w:numFmt w:val="decimal"/>
+      <w:lvlText w:val="%1.%2.%3.%4.%5.%6.%7.%8"/>
+      <w:lvlJc w:val="left"/>
+      <w:pPr>
+        <w:ind w:left="3060" w:hanging="1800"/>
+      </w:pPr>
+      <w:rPr>
+        <w:rFonts w:hint="default"/>
+      </w:rPr>
+    </w:lvl>
+    <w:lvl w:ilvl="8">
+      <w:start w:val="1"/>
+      <w:numFmt w:val="decimal"/>
+      <w:lvlText w:val="%1.%2.%3.%4.%5.%6.%7.%8.%9"/>
+      <w:lvlJc w:val="left"/>
+      <w:pPr>
+        <w:ind w:left="3240" w:hanging="1800"/>
+      </w:pPr>
+      <w:rPr>
+        <w:rFonts w:hint="default"/>
+      </w:rPr>
+    </w:lvl>
+  </w:abstractNum>
+  <w:abstractNum w:abstractNumId="11">
     <w:nsid w:val="19214CE5"/>
     <w:multiLevelType w:val="hybridMultilevel"/>
     <w:tmpl w:val="890637C4"/>
@@ -3379,7 +3673,7 @@
       </w:pPr>
     </w:lvl>
   </w:abstractNum>
-  <w:abstractNum w:abstractNumId="11" w15:restartNumberingAfterBreak="0">
+  <w:abstractNum w:abstractNumId="12">
     <w:nsid w:val="1DF9086C"/>
     <w:multiLevelType w:val="hybridMultilevel"/>
     <w:tmpl w:val="7152D5E8"/>
@@ -3465,7 +3759,7 @@
       </w:pPr>
     </w:lvl>
   </w:abstractNum>
-  <w:abstractNum w:abstractNumId="12" w15:restartNumberingAfterBreak="0">
+  <w:abstractNum w:abstractNumId="13">
     <w:nsid w:val="243E04FD"/>
     <w:multiLevelType w:val="multilevel"/>
     <w:tmpl w:val="0409001F"/>
@@ -3551,7 +3845,7 @@
       </w:pPr>
     </w:lvl>
   </w:abstractNum>
-  <w:abstractNum w:abstractNumId="13" w15:restartNumberingAfterBreak="0">
+  <w:abstractNum w:abstractNumId="14">
     <w:nsid w:val="4F32646F"/>
     <w:multiLevelType w:val="multilevel"/>
     <w:tmpl w:val="2C0A001F"/>
@@ -3664,7 +3958,7 @@
       </w:rPr>
     </w:lvl>
   </w:abstractNum>
-  <w:abstractNum w:abstractNumId="14" w15:restartNumberingAfterBreak="0">
+  <w:abstractNum w:abstractNumId="15">
     <w:nsid w:val="52584A32"/>
     <w:multiLevelType w:val="multilevel"/>
     <w:tmpl w:val="2C0A001F"/>
@@ -3750,7 +4044,7 @@
       </w:pPr>
     </w:lvl>
   </w:abstractNum>
-  <w:abstractNum w:abstractNumId="15" w15:restartNumberingAfterBreak="0">
+  <w:abstractNum w:abstractNumId="16">
     <w:nsid w:val="548B32C0"/>
     <w:multiLevelType w:val="hybridMultilevel"/>
     <w:tmpl w:val="535A2616"/>
@@ -3836,7 +4130,7 @@
       </w:pPr>
     </w:lvl>
   </w:abstractNum>
-  <w:abstractNum w:abstractNumId="16" w15:restartNumberingAfterBreak="0">
+  <w:abstractNum w:abstractNumId="17">
     <w:nsid w:val="549B76E6"/>
     <w:multiLevelType w:val="hybridMultilevel"/>
     <w:tmpl w:val="1D409D14"/>
@@ -3925,7 +4219,7 @@
       </w:pPr>
     </w:lvl>
   </w:abstractNum>
-  <w:abstractNum w:abstractNumId="17" w15:restartNumberingAfterBreak="0">
+  <w:abstractNum w:abstractNumId="18">
     <w:nsid w:val="5B0A639B"/>
     <w:multiLevelType w:val="hybridMultilevel"/>
     <w:tmpl w:val="196E0332"/>
@@ -4038,7 +4332,120 @@
       </w:rPr>
     </w:lvl>
   </w:abstractNum>
-  <w:abstractNum w:abstractNumId="18" w15:restartNumberingAfterBreak="0">
+  <w:abstractNum w:abstractNumId="19">
+    <w:nsid w:val="63697329"/>
+    <w:multiLevelType w:val="hybridMultilevel"/>
+    <w:tmpl w:val="88162530"/>
+    <w:lvl w:ilvl="0" w:tplc="2C0A0001">
+      <w:start w:val="1"/>
+      <w:numFmt w:val="bullet"/>
+      <w:lvlText w:val=""/>
+      <w:lvlJc w:val="left"/>
+      <w:pPr>
+        <w:ind w:left="720" w:hanging="360"/>
+      </w:pPr>
+      <w:rPr>
+        <w:rFonts w:ascii="Symbol" w:hAnsi="Symbol" w:hint="default"/>
+      </w:rPr>
+    </w:lvl>
+    <w:lvl w:ilvl="1" w:tplc="2C0A0003" w:tentative="1">
+      <w:start w:val="1"/>
+      <w:numFmt w:val="bullet"/>
+      <w:lvlText w:val="o"/>
+      <w:lvlJc w:val="left"/>
+      <w:pPr>
+        <w:ind w:left="1440" w:hanging="360"/>
+      </w:pPr>
+      <w:rPr>
+        <w:rFonts w:ascii="Courier New" w:hAnsi="Courier New" w:cs="Courier New" w:hint="default"/>
+      </w:rPr>
+    </w:lvl>
+    <w:lvl w:ilvl="2" w:tplc="2C0A0005" w:tentative="1">
+      <w:start w:val="1"/>
+      <w:numFmt w:val="bullet"/>
+      <w:lvlText w:val=""/>
+      <w:lvlJc w:val="left"/>
+      <w:pPr>
+        <w:ind w:left="2160" w:hanging="360"/>
+      </w:pPr>
+      <w:rPr>
+        <w:rFonts w:ascii="Wingdings" w:hAnsi="Wingdings" w:hint="default"/>
+      </w:rPr>
+    </w:lvl>
+    <w:lvl w:ilvl="3" w:tplc="2C0A0001" w:tentative="1">
+      <w:start w:val="1"/>
+      <w:numFmt w:val="bullet"/>
+      <w:lvlText w:val=""/>
+      <w:lvlJc w:val="left"/>
+      <w:pPr>
+        <w:ind w:left="2880" w:hanging="360"/>
+      </w:pPr>
+      <w:rPr>
+        <w:rFonts w:ascii="Symbol" w:hAnsi="Symbol" w:hint="default"/>
+      </w:rPr>
+    </w:lvl>
+    <w:lvl w:ilvl="4" w:tplc="2C0A0003" w:tentative="1">
+      <w:start w:val="1"/>
+      <w:numFmt w:val="bullet"/>
+      <w:lvlText w:val="o"/>
+      <w:lvlJc w:val="left"/>
+      <w:pPr>
+        <w:ind w:left="3600" w:hanging="360"/>
+      </w:pPr>
+      <w:rPr>
+        <w:rFonts w:ascii="Courier New" w:hAnsi="Courier New" w:cs="Courier New" w:hint="default"/>
+      </w:rPr>
+    </w:lvl>
+    <w:lvl w:ilvl="5" w:tplc="2C0A0005" w:tentative="1">
+      <w:start w:val="1"/>
+      <w:numFmt w:val="bullet"/>
+      <w:lvlText w:val=""/>
+      <w:lvlJc w:val="left"/>
+      <w:pPr>
+        <w:ind w:left="4320" w:hanging="360"/>
+      </w:pPr>
+      <w:rPr>
+        <w:rFonts w:ascii="Wingdings" w:hAnsi="Wingdings" w:hint="default"/>
+      </w:rPr>
+    </w:lvl>
+    <w:lvl w:ilvl="6" w:tplc="2C0A0001" w:tentative="1">
+      <w:start w:val="1"/>
+      <w:numFmt w:val="bullet"/>
+      <w:lvlText w:val=""/>
+      <w:lvlJc w:val="left"/>
+      <w:pPr>
+        <w:ind w:left="5040" w:hanging="360"/>
+      </w:pPr>
+      <w:rPr>
+        <w:rFonts w:ascii="Symbol" w:hAnsi="Symbol" w:hint="default"/>
+      </w:rPr>
+    </w:lvl>
+    <w:lvl w:ilvl="7" w:tplc="2C0A0003" w:tentative="1">
+      <w:start w:val="1"/>
+      <w:numFmt w:val="bullet"/>
+      <w:lvlText w:val="o"/>
+      <w:lvlJc w:val="left"/>
+      <w:pPr>
+        <w:ind w:left="5760" w:hanging="360"/>
+      </w:pPr>
+      <w:rPr>
+        <w:rFonts w:ascii="Courier New" w:hAnsi="Courier New" w:cs="Courier New" w:hint="default"/>
+      </w:rPr>
+    </w:lvl>
+    <w:lvl w:ilvl="8" w:tplc="2C0A0005" w:tentative="1">
+      <w:start w:val="1"/>
+      <w:numFmt w:val="bullet"/>
+      <w:lvlText w:val=""/>
+      <w:lvlJc w:val="left"/>
+      <w:pPr>
+        <w:ind w:left="6480" w:hanging="360"/>
+      </w:pPr>
+      <w:rPr>
+        <w:rFonts w:ascii="Wingdings" w:hAnsi="Wingdings" w:hint="default"/>
+      </w:rPr>
+    </w:lvl>
+  </w:abstractNum>
+  <w:abstractNum w:abstractNumId="20">
     <w:nsid w:val="735D1288"/>
     <w:multiLevelType w:val="multilevel"/>
     <w:tmpl w:val="0409001D"/>
@@ -4124,7 +4531,7 @@
       </w:pPr>
     </w:lvl>
   </w:abstractNum>
-  <w:abstractNum w:abstractNumId="19" w15:restartNumberingAfterBreak="0">
+  <w:abstractNum w:abstractNumId="21">
     <w:nsid w:val="76421687"/>
     <w:multiLevelType w:val="multilevel"/>
     <w:tmpl w:val="0409001D"/>
@@ -4210,7 +4617,7 @@
       </w:pPr>
     </w:lvl>
   </w:abstractNum>
-  <w:abstractNum w:abstractNumId="20" w15:restartNumberingAfterBreak="0">
+  <w:abstractNum w:abstractNumId="22">
     <w:nsid w:val="7A2C3EB3"/>
     <w:multiLevelType w:val="multilevel"/>
     <w:tmpl w:val="84B46318"/>
@@ -4297,7 +4704,7 @@
       </w:pPr>
     </w:lvl>
   </w:abstractNum>
-  <w:abstractNum w:abstractNumId="21" w15:restartNumberingAfterBreak="0">
+  <w:abstractNum w:abstractNumId="23">
     <w:nsid w:val="7F3A1AB1"/>
     <w:multiLevelType w:val="multilevel"/>
     <w:tmpl w:val="04090023"/>
@@ -4385,28 +4792,28 @@
     </w:lvl>
   </w:abstractNum>
   <w:num w:numId="1">
+    <w:abstractNumId w:val="17"/>
+  </w:num>
+  <w:num w:numId="2">
+    <w:abstractNumId w:val="12"/>
+  </w:num>
+  <w:num w:numId="3">
     <w:abstractNumId w:val="16"/>
   </w:num>
-  <w:num w:numId="2">
-    <w:abstractNumId w:val="11"/>
-  </w:num>
-  <w:num w:numId="3">
-    <w:abstractNumId w:val="15"/>
-  </w:num>
   <w:num w:numId="4">
-    <w:abstractNumId w:val="12"/>
+    <w:abstractNumId w:val="13"/>
   </w:num>
   <w:num w:numId="5">
-    <w:abstractNumId w:val="19"/>
+    <w:abstractNumId w:val="21"/>
   </w:num>
   <w:num w:numId="6">
+    <w:abstractNumId w:val="22"/>
+  </w:num>
+  <w:num w:numId="7">
     <w:abstractNumId w:val="20"/>
   </w:num>
-  <w:num w:numId="7">
-    <w:abstractNumId w:val="18"/>
-  </w:num>
   <w:num w:numId="8">
-    <w:abstractNumId w:val="21"/>
+    <w:abstractNumId w:val="23"/>
   </w:num>
   <w:num w:numId="9">
     <w:abstractNumId w:val="9"/>
@@ -4439,22 +4846,28 @@
     <w:abstractNumId w:val="0"/>
   </w:num>
   <w:num w:numId="19">
-    <w:abstractNumId w:val="17"/>
+    <w:abstractNumId w:val="18"/>
   </w:num>
   <w:num w:numId="20">
-    <w:abstractNumId w:val="13"/>
+    <w:abstractNumId w:val="14"/>
   </w:num>
   <w:num w:numId="21">
-    <w:abstractNumId w:val="14"/>
+    <w:abstractNumId w:val="15"/>
   </w:num>
   <w:num w:numId="22">
+    <w:abstractNumId w:val="11"/>
+  </w:num>
+  <w:num w:numId="23">
     <w:abstractNumId w:val="10"/>
+  </w:num>
+  <w:num w:numId="24">
+    <w:abstractNumId w:val="19"/>
   </w:num>
 </w:numbering>
 </file>
 
 <file path=word/styles.xml><?xml version="1.0" encoding="utf-8"?>
-<w:styles xmlns:mc="http://schemas.openxmlformats.org/markup-compatibility/2006" xmlns:r="http://schemas.openxmlformats.org/officeDocument/2006/relationships" xmlns:w="http://schemas.openxmlformats.org/wordprocessingml/2006/main" xmlns:w14="http://schemas.microsoft.com/office/word/2010/wordml" xmlns:w15="http://schemas.microsoft.com/office/word/2012/wordml" xmlns:w16se="http://schemas.microsoft.com/office/word/2015/wordml/symex" mc:Ignorable="w14 w15 w16se">
+<w:styles xmlns:mc="http://schemas.openxmlformats.org/markup-compatibility/2006" xmlns:r="http://schemas.openxmlformats.org/officeDocument/2006/relationships" xmlns:w="http://schemas.openxmlformats.org/wordprocessingml/2006/main" xmlns:w14="http://schemas.microsoft.com/office/word/2010/wordml" xmlns:w15="http://schemas.microsoft.com/office/word/2012/wordml" mc:Ignorable="w14 w15">
   <w:docDefaults>
     <w:rPrDefault>
       <w:rPr>
@@ -5134,6 +5547,7 @@
       <w:spacing w:after="0" w:line="240" w:lineRule="auto"/>
     </w:pPr>
     <w:tblPr>
+      <w:tblInd w:w="0" w:type="dxa"/>
       <w:tblBorders>
         <w:top w:val="single" w:sz="4" w:space="0" w:color="2C2C2C" w:themeColor="text1"/>
         <w:left w:val="single" w:sz="4" w:space="0" w:color="2C2C2C" w:themeColor="text1"/>
@@ -5142,12 +5556,18 @@
         <w:insideH w:val="single" w:sz="4" w:space="0" w:color="2C2C2C" w:themeColor="text1"/>
         <w:insideV w:val="single" w:sz="4" w:space="0" w:color="2C2C2C" w:themeColor="text1"/>
       </w:tblBorders>
+      <w:tblCellMar>
+        <w:top w:w="0" w:type="dxa"/>
+        <w:left w:w="108" w:type="dxa"/>
+        <w:bottom w:w="0" w:type="dxa"/>
+        <w:right w:w="108" w:type="dxa"/>
+      </w:tblCellMar>
     </w:tblPr>
   </w:style>
-  <w:style w:type="paragraph" w:styleId="Ttulo">
+  <w:style w:type="paragraph" w:styleId="Puesto">
     <w:name w:val="Title"/>
     <w:basedOn w:val="Normal"/>
-    <w:link w:val="TtuloCar"/>
+    <w:link w:val="PuestoCar"/>
     <w:uiPriority w:val="1"/>
     <w:qFormat/>
     <w:rsid w:val="00A1310C"/>
@@ -5163,10 +5583,10 @@
       <w:szCs w:val="52"/>
     </w:rPr>
   </w:style>
-  <w:style w:type="character" w:customStyle="1" w:styleId="TtuloCar">
-    <w:name w:val="Título Car"/>
+  <w:style w:type="character" w:customStyle="1" w:styleId="PuestoCar">
+    <w:name w:val="Puesto Car"/>
     <w:basedOn w:val="Fuentedeprrafopredeter"/>
-    <w:link w:val="Ttulo"/>
+    <w:link w:val="Puesto"/>
     <w:uiPriority w:val="1"/>
     <w:rsid w:val="00A1310C"/>
     <w:rPr>
@@ -5372,7 +5792,7 @@
       <w:szCs w:val="16"/>
     </w:rPr>
   </w:style>
-  <w:style w:type="paragraph" w:styleId="TtuloTDC">
+  <w:style w:type="paragraph" w:styleId="TtulodeTDC">
     <w:name w:val="TOC Heading"/>
     <w:basedOn w:val="Ttulo1"/>
     <w:next w:val="Normal"/>
@@ -6104,15 +6524,6 @@
 </file>
 
 <file path=customXml/item1.xml><?xml version="1.0" encoding="utf-8"?>
-<?mso-contentType ?>
-<FormTemplates xmlns="http://schemas.microsoft.com/sharepoint/v3/contenttype/forms">
-  <Display>DocumentLibraryForm</Display>
-  <Edit>AssetEditForm</Edit>
-  <New>DocumentLibraryForm</New>
-</FormTemplates>
-</file>
-
-<file path=customXml/item2.xml><?xml version="1.0" encoding="utf-8"?>
 <ct:contentTypeSchema xmlns:ct="http://schemas.microsoft.com/office/2006/metadata/contentType" xmlns:ma="http://schemas.microsoft.com/office/2006/metadata/properties/metaAttributes" ct:_="" ma:_="" ma:contentTypeName="TemplateFile" ma:contentTypeID="0x0101006EDDDB5EE6D98C44930B742096920B300400F5B6D36B3EF94B4E9A635CDF2A18F5B8" ma:contentTypeVersion="72" ma:contentTypeDescription="Create a new document." ma:contentTypeScope="" ma:versionID="a23e56308344d904b51738559c3d67c9">
   <xsd:schema xmlns:xsd="http://www.w3.org/2001/XMLSchema" xmlns:xs="http://www.w3.org/2001/XMLSchema" xmlns:p="http://schemas.microsoft.com/office/2006/metadata/properties" xmlns:ns2="4873beb7-5857-4685-be1f-d57550cc96cc" targetNamespace="http://schemas.microsoft.com/office/2006/metadata/properties" ma:root="true" ma:fieldsID="cd0908cc4600e77bf5da051303e00c8d" ns2:_="">
     <xsd:import namespace="4873beb7-5857-4685-be1f-d57550cc96cc"/>
@@ -7150,6 +7561,15 @@
     <xs:element name="TermId" type="xs:string"/>
   </xs:schema>
 </ct:contentTypeSchema>
+</file>
+
+<file path=customXml/item2.xml><?xml version="1.0" encoding="utf-8"?>
+<?mso-contentType ?>
+<FormTemplates xmlns="http://schemas.microsoft.com/sharepoint/v3/contenttype/forms">
+  <Display>DocumentLibraryForm</Display>
+  <Edit>AssetEditForm</Edit>
+  <New>DocumentLibraryForm</New>
+</FormTemplates>
 </file>
 
 <file path=customXml/item3.xml><?xml version="1.0" encoding="utf-8"?>
@@ -7332,14 +7752,6 @@
 </file>
 
 <file path=customXml/itemProps1.xml><?xml version="1.0" encoding="utf-8"?>
-<ds:datastoreItem xmlns:ds="http://schemas.openxmlformats.org/officeDocument/2006/customXml" ds:itemID="{FF740C13-C6A2-43D3-86C5-4CBB969C2CB1}">
-  <ds:schemaRefs>
-    <ds:schemaRef ds:uri="http://schemas.microsoft.com/sharepoint/v3/contenttype/forms"/>
-  </ds:schemaRefs>
-</ds:datastoreItem>
-</file>
-
-<file path=customXml/itemProps2.xml><?xml version="1.0" encoding="utf-8"?>
 <ds:datastoreItem xmlns:ds="http://schemas.openxmlformats.org/officeDocument/2006/customXml" ds:itemID="{88FF2527-3592-4DBF-9FD9-FEA06E5BF9A7}">
   <ds:schemaRefs>
     <ds:schemaRef ds:uri="http://schemas.microsoft.com/office/2006/metadata/contentType"/>
@@ -7357,6 +7769,14 @@
 </ds:datastoreItem>
 </file>
 
+<file path=customXml/itemProps2.xml><?xml version="1.0" encoding="utf-8"?>
+<ds:datastoreItem xmlns:ds="http://schemas.openxmlformats.org/officeDocument/2006/customXml" ds:itemID="{FF740C13-C6A2-43D3-86C5-4CBB969C2CB1}">
+  <ds:schemaRefs>
+    <ds:schemaRef ds:uri="http://schemas.microsoft.com/sharepoint/v3/contenttype/forms"/>
+  </ds:schemaRefs>
+</ds:datastoreItem>
+</file>
+
 <file path=customXml/itemProps3.xml><?xml version="1.0" encoding="utf-8"?>
 <ds:datastoreItem xmlns:ds="http://schemas.openxmlformats.org/officeDocument/2006/customXml" ds:itemID="{83AE4ADC-D632-40A7-A0C1-0481BB069C4F}">
   <ds:schemaRefs>
@@ -7368,7 +7788,7 @@
 </file>
 
 <file path=customXml/itemProps4.xml><?xml version="1.0" encoding="utf-8"?>
-<ds:datastoreItem xmlns:ds="http://schemas.openxmlformats.org/officeDocument/2006/customXml" ds:itemID="{C620C726-EC88-4892-9103-4D11FBE2339E}">
+<ds:datastoreItem xmlns:ds="http://schemas.openxmlformats.org/officeDocument/2006/customXml" ds:itemID="{F24AECF8-2476-45AB-9F46-49C692F4A691}">
   <ds:schemaRefs>
     <ds:schemaRef ds:uri="http://schemas.openxmlformats.org/officeDocument/2006/bibliography"/>
   </ds:schemaRefs>

</xml_diff>